<commit_message>
Set de datos de TP
Reemplace el set de datos para el TP de ruidoso a MPI national
</commit_message>
<xml_diff>
--- a/Practicos/LAB02/LAB03 - Detección de Outliers.docx
+++ b/Practicos/LAB02/LAB03 - Detección de Outliers.docx
@@ -10,6 +10,7 @@
         <w:rPr>
           <w:rFonts w:ascii="Domine" w:eastAsia="Domine" w:hAnsi="Domine" w:cs="Domine"/>
           <w:u w:val="single"/>
+          <w:lang w:val="en-US"/>
         </w:rPr>
       </w:pPr>
     </w:p>
@@ -92,7 +93,7 @@
           <w:rFonts w:ascii="Domine" w:eastAsia="Domine" w:hAnsi="Domine" w:cs="Domine"/>
           <w:u w:val="single"/>
         </w:rPr>
-        <w:t xml:space="preserve"> (Preprocesamiento -Volumen II-)</w:t>
+        <w:t xml:space="preserve"> (Preprocesamiento)</w:t>
       </w:r>
     </w:p>
     <w:p>
@@ -193,7 +194,19 @@
         <w:rPr>
           <w:rFonts w:ascii="Domine" w:eastAsia="Domine" w:hAnsi="Domine" w:cs="Domine"/>
         </w:rPr>
-        <w:t xml:space="preserve"> Descubrimiento de Conocimiento, puntualmente el análisis, detección y tratamiento de valores anómalos (en adelante, </w:t>
+        <w:t xml:space="preserve"> Descubrimiento de Conocimiento, puntualmente el análisis, detección y tratamiento de valores </w:t>
+      </w:r>
+      <w:r>
+        <w:rPr>
+          <w:rFonts w:ascii="Domine" w:eastAsia="Domine" w:hAnsi="Domine" w:cs="Domine"/>
+        </w:rPr>
+        <w:t>atípicos</w:t>
+      </w:r>
+      <w:r>
+        <w:rPr>
+          <w:rFonts w:ascii="Domine" w:eastAsia="Domine" w:hAnsi="Domine" w:cs="Domine"/>
+        </w:rPr>
+        <w:t xml:space="preserve"> (en adelante, </w:t>
       </w:r>
       <w:proofErr w:type="spellStart"/>
       <w:r>
@@ -299,7 +312,7 @@
           <w:rFonts w:ascii="Domine" w:hAnsi="Domine"/>
           <w:i/>
         </w:rPr>
-        <w:t>ruidoso.txt</w:t>
+        <w:t>MPI_national.csv</w:t>
       </w:r>
       <w:r>
         <w:rPr>
@@ -310,7 +323,7 @@
     </w:p>
     <w:p>
       <w:pPr>
-        <w:pStyle w:val="Prrafodelista"/>
+        <w:pStyle w:val="ListParagraph"/>
         <w:numPr>
           <w:ilvl w:val="0"/>
           <w:numId w:val="5"/>
@@ -331,7 +344,7 @@
     </w:p>
     <w:p>
       <w:pPr>
-        <w:pStyle w:val="Prrafodelista"/>
+        <w:pStyle w:val="ListParagraph"/>
         <w:numPr>
           <w:ilvl w:val="1"/>
           <w:numId w:val="5"/>
@@ -350,7 +363,7 @@
       </w:r>
       <w:r>
         <w:rPr>
-          <w:rStyle w:val="Refdenotaalpie"/>
+          <w:rStyle w:val="FootnoteReference"/>
           <w:rFonts w:ascii="Domine" w:eastAsia="Domine" w:hAnsi="Domine" w:cs="Domine"/>
         </w:rPr>
         <w:footnoteReference w:id="1"/>
@@ -399,10 +412,25 @@
         </w:rPr>
         <w:t>qué características posee.</w:t>
       </w:r>
-    </w:p>
-    <w:p>
-      <w:pPr>
-        <w:pStyle w:val="Prrafodelista"/>
+      <w:r>
+        <w:rPr>
+          <w:rFonts w:ascii="Domine" w:eastAsia="Domine" w:hAnsi="Domine" w:cs="Domine"/>
+        </w:rPr>
+        <w:t xml:space="preserve"> La descripción de las variables puede encontrarse en </w:t>
+      </w:r>
+      <w:hyperlink r:id="rId8" w:history="1">
+        <w:r>
+          <w:rPr>
+            <w:rStyle w:val="Hyperlink"/>
+            <w:rFonts w:ascii="Domine" w:eastAsia="Domine" w:hAnsi="Domine" w:cs="Domine"/>
+          </w:rPr>
+          <w:t>https://www.kaggle.com/jamesmuniu/mpi-nationalcsv</w:t>
+        </w:r>
+      </w:hyperlink>
+    </w:p>
+    <w:p>
+      <w:pPr>
+        <w:pStyle w:val="ListParagraph"/>
         <w:numPr>
           <w:ilvl w:val="1"/>
           <w:numId w:val="5"/>
@@ -417,12 +445,23 @@
         <w:rPr>
           <w:rFonts w:ascii="Domine" w:eastAsia="Domine" w:hAnsi="Domine" w:cs="Domine"/>
         </w:rPr>
-        <w:t>Con las técnicas abordadas en la práctica de laboratorio anterior, realice un breve análisis exploratorio para identificar cual es la distribución de sus variables y si existe relación entre las mismas.</w:t>
-      </w:r>
-    </w:p>
-    <w:p>
-      <w:pPr>
-        <w:pStyle w:val="Prrafodelista"/>
+        <w:t>Con las técnicas abordadas en la práctica de laboratorio anterior, realice un breve análisis exploratorio para identificar cual es la distribución de sus variables</w:t>
+      </w:r>
+    </w:p>
+    <w:p>
+      <w:pPr>
+        <w:pStyle w:val="ListParagraph"/>
+        <w:spacing w:after="0" w:line="360" w:lineRule="auto"/>
+        <w:ind w:left="1440"/>
+        <w:jc w:val="both"/>
+        <w:rPr>
+          <w:rFonts w:ascii="Domine" w:eastAsia="Domine" w:hAnsi="Domine" w:cs="Domine"/>
+        </w:rPr>
+      </w:pPr>
+    </w:p>
+    <w:p>
+      <w:pPr>
+        <w:pStyle w:val="ListParagraph"/>
         <w:numPr>
           <w:ilvl w:val="0"/>
           <w:numId w:val="5"/>
@@ -443,7 +482,7 @@
     </w:p>
     <w:p>
       <w:pPr>
-        <w:pStyle w:val="Prrafodelista"/>
+        <w:pStyle w:val="ListParagraph"/>
         <w:numPr>
           <w:ilvl w:val="1"/>
           <w:numId w:val="5"/>
@@ -473,12 +512,24 @@
         <w:rPr>
           <w:rFonts w:ascii="Domine" w:eastAsia="Domine" w:hAnsi="Domine" w:cs="Domine"/>
         </w:rPr>
-        <w:t xml:space="preserve"> en cada uno de los atributos. ¿Existen atributos que poseen valores anómalos? </w:t>
-      </w:r>
-    </w:p>
-    <w:p>
-      <w:pPr>
-        <w:pStyle w:val="Prrafodelista"/>
+        <w:t xml:space="preserve"> en cada uno de los atributos. ¿Existen atributos que poseen valores </w:t>
+      </w:r>
+      <w:r>
+        <w:rPr>
+          <w:rFonts w:ascii="Domine" w:eastAsia="Domine" w:hAnsi="Domine" w:cs="Domine"/>
+        </w:rPr>
+        <w:t>atípicos</w:t>
+      </w:r>
+      <w:r>
+        <w:rPr>
+          <w:rFonts w:ascii="Domine" w:eastAsia="Domine" w:hAnsi="Domine" w:cs="Domine"/>
+        </w:rPr>
+        <w:t xml:space="preserve">? </w:t>
+      </w:r>
+    </w:p>
+    <w:p>
+      <w:pPr>
+        <w:pStyle w:val="ListParagraph"/>
         <w:numPr>
           <w:ilvl w:val="1"/>
           <w:numId w:val="5"/>
@@ -581,7 +632,7 @@
     </w:p>
     <w:p>
       <w:pPr>
-        <w:pStyle w:val="Prrafodelista"/>
+        <w:pStyle w:val="ListParagraph"/>
         <w:numPr>
           <w:ilvl w:val="1"/>
           <w:numId w:val="5"/>
@@ -596,14 +647,20 @@
         <w:rPr>
           <w:rFonts w:ascii="Domine" w:eastAsia="Domine" w:hAnsi="Domine" w:cs="Domine"/>
         </w:rPr>
-        <w:t xml:space="preserve">Realice un análisis en torno a la diferencia de utilizar las diferentes técnicas, que implicancias tienen en la nueva distribución del dato (en caso que se opte por </w:t>
-      </w:r>
-      <w:r>
-        <w:rPr>
-          <w:rFonts w:ascii="Domine" w:eastAsia="Domine" w:hAnsi="Domine" w:cs="Domine"/>
-        </w:rPr>
         <w:lastRenderedPageBreak/>
-        <w:t xml:space="preserve">eliminar los valores anómalos) e indague sobre los valores categorizados como </w:t>
+        <w:t xml:space="preserve">Realice un análisis en torno a la diferencia de utilizar las diferentes técnicas, que implicancias tienen en la nueva distribución del dato (en caso que se opte por eliminar los valores </w:t>
+      </w:r>
+      <w:r>
+        <w:rPr>
+          <w:rFonts w:ascii="Domine" w:eastAsia="Domine" w:hAnsi="Domine" w:cs="Domine"/>
+        </w:rPr>
+        <w:t>atípicos</w:t>
+      </w:r>
+      <w:r>
+        <w:rPr>
+          <w:rFonts w:ascii="Domine" w:eastAsia="Domine" w:hAnsi="Domine" w:cs="Domine"/>
+        </w:rPr>
+        <w:t xml:space="preserve">) e indague sobre los valores categorizados como </w:t>
       </w:r>
       <w:proofErr w:type="spellStart"/>
       <w:r>
@@ -693,27 +750,21 @@
           <w:rFonts w:ascii="Domine" w:hAnsi="Domine"/>
           <w:sz w:val="8"/>
           <w:szCs w:val="8"/>
-        </w:rPr>
-      </w:pPr>
-      <w:r>
-        <w:rPr>
-          <w:rFonts w:ascii="Domine" w:eastAsia="Domine" w:hAnsi="Domine" w:cs="Domine"/>
-        </w:rPr>
-        <w:t xml:space="preserve">García, S., Luengo, J., &amp; Herrera, F. (2016). Data </w:t>
-      </w:r>
-      <w:proofErr w:type="spellStart"/>
-      <w:r>
-        <w:rPr>
-          <w:rFonts w:ascii="Domine" w:eastAsia="Domine" w:hAnsi="Domine" w:cs="Domine"/>
-        </w:rPr>
-        <w:t>preprocessing</w:t>
-      </w:r>
-      <w:proofErr w:type="spellEnd"/>
-      <w:r>
-        <w:rPr>
-          <w:rFonts w:ascii="Domine" w:eastAsia="Domine" w:hAnsi="Domine" w:cs="Domine"/>
-        </w:rPr>
-        <w:t xml:space="preserve"> in data mining. Springer.</w:t>
+          <w:lang w:val="en-US"/>
+        </w:rPr>
+      </w:pPr>
+      <w:r>
+        <w:rPr>
+          <w:rFonts w:ascii="Domine" w:eastAsia="Domine" w:hAnsi="Domine" w:cs="Domine"/>
+        </w:rPr>
+        <w:t xml:space="preserve">García, S., Luengo, J., &amp; Herrera, F. (2016). </w:t>
+      </w:r>
+      <w:r>
+        <w:rPr>
+          <w:rFonts w:ascii="Domine" w:eastAsia="Domine" w:hAnsi="Domine" w:cs="Domine"/>
+          <w:lang w:val="en-US"/>
+        </w:rPr>
+        <w:t>Data preprocessing in data mining. Springer.</w:t>
       </w:r>
     </w:p>
     <w:p>
@@ -794,7 +845,7 @@
       </w:pPr>
     </w:p>
     <w:sectPr>
-      <w:headerReference w:type="default" r:id="rId8"/>
+      <w:headerReference w:type="default" r:id="rId9"/>
       <w:pgSz w:w="12240" w:h="15840"/>
       <w:pgMar w:top="1417" w:right="1701" w:bottom="1417" w:left="1701" w:header="720" w:footer="720" w:gutter="0"/>
       <w:pgNumType w:start="1"/>
@@ -855,14 +906,14 @@
   <w:footnote w:id="1">
     <w:p>
       <w:pPr>
-        <w:pStyle w:val="Textonotapie"/>
+        <w:pStyle w:val="FootnoteText"/>
         <w:rPr>
           <w:i/>
         </w:rPr>
       </w:pPr>
       <w:r>
         <w:rPr>
-          <w:rStyle w:val="Refdenotaalpie"/>
+          <w:rStyle w:val="FootnoteReference"/>
         </w:rPr>
         <w:footnoteRef/>
       </w:r>
@@ -1914,7 +1965,7 @@
     <w:name w:val="Normal"/>
     <w:rsid w:val="00173BED"/>
   </w:style>
-  <w:style w:type="paragraph" w:styleId="Ttulo1">
+  <w:style w:type="paragraph" w:styleId="Heading1">
     <w:name w:val="heading 1"/>
     <w:basedOn w:val="Normal"/>
     <w:next w:val="Normal"/>
@@ -1932,7 +1983,7 @@
       <w:szCs w:val="48"/>
     </w:rPr>
   </w:style>
-  <w:style w:type="paragraph" w:styleId="Ttulo2">
+  <w:style w:type="paragraph" w:styleId="Heading2">
     <w:name w:val="heading 2"/>
     <w:basedOn w:val="Normal"/>
     <w:next w:val="Normal"/>
@@ -1950,7 +2001,7 @@
       <w:szCs w:val="36"/>
     </w:rPr>
   </w:style>
-  <w:style w:type="paragraph" w:styleId="Ttulo3">
+  <w:style w:type="paragraph" w:styleId="Heading3">
     <w:name w:val="heading 3"/>
     <w:basedOn w:val="Normal"/>
     <w:next w:val="Normal"/>
@@ -1968,7 +2019,7 @@
       <w:szCs w:val="28"/>
     </w:rPr>
   </w:style>
-  <w:style w:type="paragraph" w:styleId="Ttulo4">
+  <w:style w:type="paragraph" w:styleId="Heading4">
     <w:name w:val="heading 4"/>
     <w:basedOn w:val="Normal"/>
     <w:next w:val="Normal"/>
@@ -1986,7 +2037,7 @@
       <w:szCs w:val="24"/>
     </w:rPr>
   </w:style>
-  <w:style w:type="paragraph" w:styleId="Ttulo5">
+  <w:style w:type="paragraph" w:styleId="Heading5">
     <w:name w:val="heading 5"/>
     <w:basedOn w:val="Normal"/>
     <w:next w:val="Normal"/>
@@ -2002,7 +2053,7 @@
       <w:b/>
     </w:rPr>
   </w:style>
-  <w:style w:type="paragraph" w:styleId="Ttulo6">
+  <w:style w:type="paragraph" w:styleId="Heading6">
     <w:name w:val="heading 6"/>
     <w:basedOn w:val="Normal"/>
     <w:next w:val="Normal"/>
@@ -2020,13 +2071,13 @@
       <w:szCs w:val="20"/>
     </w:rPr>
   </w:style>
-  <w:style w:type="character" w:default="1" w:styleId="Fuentedeprrafopredeter">
+  <w:style w:type="character" w:default="1" w:styleId="DefaultParagraphFont">
     <w:name w:val="Default Paragraph Font"/>
     <w:uiPriority w:val="1"/>
     <w:semiHidden/>
     <w:unhideWhenUsed/>
   </w:style>
-  <w:style w:type="table" w:default="1" w:styleId="Tablanormal">
+  <w:style w:type="table" w:default="1" w:styleId="TableNormal">
     <w:name w:val="Normal Table"/>
     <w:uiPriority w:val="99"/>
     <w:semiHidden/>
@@ -2041,14 +2092,14 @@
       </w:tblCellMar>
     </w:tblPr>
   </w:style>
-  <w:style w:type="numbering" w:default="1" w:styleId="Sinlista">
+  <w:style w:type="numbering" w:default="1" w:styleId="NoList">
     <w:name w:val="No List"/>
     <w:uiPriority w:val="99"/>
     <w:semiHidden/>
     <w:unhideWhenUsed/>
   </w:style>
-  <w:style w:type="table" w:customStyle="1" w:styleId="TableNormal">
-    <w:name w:val="Table Normal"/>
+  <w:style w:type="table" w:customStyle="1" w:styleId="TableNormal1">
+    <w:name w:val="Table Normal1"/>
     <w:rsid w:val="00173BED"/>
     <w:tblPr>
       <w:tblCellMar>
@@ -2059,7 +2110,7 @@
       </w:tblCellMar>
     </w:tblPr>
   </w:style>
-  <w:style w:type="paragraph" w:styleId="Ttulo">
+  <w:style w:type="paragraph" w:styleId="Title">
     <w:name w:val="Title"/>
     <w:basedOn w:val="Normal"/>
     <w:next w:val="Normal"/>
@@ -2076,7 +2127,7 @@
       <w:szCs w:val="72"/>
     </w:rPr>
   </w:style>
-  <w:style w:type="paragraph" w:styleId="Subttulo">
+  <w:style w:type="paragraph" w:styleId="Subtitle">
     <w:name w:val="Subtitle"/>
     <w:basedOn w:val="Normal"/>
     <w:next w:val="Normal"/>
@@ -2096,7 +2147,7 @@
     </w:rPr>
   </w:style>
   <w:style w:type="table" w:customStyle="1" w:styleId="a">
-    <w:basedOn w:val="TableNormal"/>
+    <w:basedOn w:val="TableNormal1"/>
     <w:rsid w:val="00173BED"/>
     <w:tblPr>
       <w:tblStyleRowBandSize w:val="1"/>
@@ -2107,10 +2158,10 @@
       </w:tblCellMar>
     </w:tblPr>
   </w:style>
-  <w:style w:type="paragraph" w:styleId="Encabezado">
+  <w:style w:type="paragraph" w:styleId="Header">
     <w:name w:val="header"/>
     <w:basedOn w:val="Normal"/>
-    <w:link w:val="EncabezadoCar"/>
+    <w:link w:val="HeaderChar"/>
     <w:uiPriority w:val="99"/>
     <w:unhideWhenUsed/>
     <w:rsid w:val="005244FF"/>
@@ -2122,17 +2173,17 @@
       <w:spacing w:after="0" w:line="240" w:lineRule="auto"/>
     </w:pPr>
   </w:style>
-  <w:style w:type="character" w:customStyle="1" w:styleId="EncabezadoCar">
-    <w:name w:val="Encabezado Car"/>
-    <w:basedOn w:val="Fuentedeprrafopredeter"/>
-    <w:link w:val="Encabezado"/>
+  <w:style w:type="character" w:customStyle="1" w:styleId="HeaderChar">
+    <w:name w:val="Header Char"/>
+    <w:basedOn w:val="DefaultParagraphFont"/>
+    <w:link w:val="Header"/>
     <w:uiPriority w:val="99"/>
     <w:rsid w:val="005244FF"/>
   </w:style>
-  <w:style w:type="paragraph" w:styleId="Piedepgina">
+  <w:style w:type="paragraph" w:styleId="Footer">
     <w:name w:val="footer"/>
     <w:basedOn w:val="Normal"/>
-    <w:link w:val="PiedepginaCar"/>
+    <w:link w:val="FooterChar"/>
     <w:uiPriority w:val="99"/>
     <w:unhideWhenUsed/>
     <w:rsid w:val="005244FF"/>
@@ -2144,14 +2195,14 @@
       <w:spacing w:after="0" w:line="240" w:lineRule="auto"/>
     </w:pPr>
   </w:style>
-  <w:style w:type="character" w:customStyle="1" w:styleId="PiedepginaCar">
-    <w:name w:val="Pie de página Car"/>
-    <w:basedOn w:val="Fuentedeprrafopredeter"/>
-    <w:link w:val="Piedepgina"/>
+  <w:style w:type="character" w:customStyle="1" w:styleId="FooterChar">
+    <w:name w:val="Footer Char"/>
+    <w:basedOn w:val="DefaultParagraphFont"/>
+    <w:link w:val="Footer"/>
     <w:uiPriority w:val="99"/>
     <w:rsid w:val="005244FF"/>
   </w:style>
-  <w:style w:type="paragraph" w:styleId="Prrafodelista">
+  <w:style w:type="paragraph" w:styleId="ListParagraph">
     <w:name w:val="List Paragraph"/>
     <w:basedOn w:val="Normal"/>
     <w:uiPriority w:val="34"/>
@@ -2162,9 +2213,9 @@
       <w:contextualSpacing/>
     </w:pPr>
   </w:style>
-  <w:style w:type="character" w:styleId="Hipervnculo">
+  <w:style w:type="character" w:styleId="Hyperlink">
     <w:name w:val="Hyperlink"/>
-    <w:basedOn w:val="Fuentedeprrafopredeter"/>
+    <w:basedOn w:val="DefaultParagraphFont"/>
     <w:uiPriority w:val="99"/>
     <w:unhideWhenUsed/>
     <w:rsid w:val="009F49CE"/>
@@ -2173,9 +2224,9 @@
       <w:u w:val="single"/>
     </w:rPr>
   </w:style>
-  <w:style w:type="character" w:styleId="Refdenotaalpie">
+  <w:style w:type="character" w:styleId="FootnoteReference">
     <w:name w:val="footnote reference"/>
-    <w:basedOn w:val="Fuentedeprrafopredeter"/>
+    <w:basedOn w:val="DefaultParagraphFont"/>
     <w:uiPriority w:val="99"/>
     <w:semiHidden/>
     <w:unhideWhenUsed/>
@@ -2184,10 +2235,10 @@
       <w:vertAlign w:val="superscript"/>
     </w:rPr>
   </w:style>
-  <w:style w:type="paragraph" w:styleId="Textodeglobo">
+  <w:style w:type="paragraph" w:styleId="BalloonText">
     <w:name w:val="Balloon Text"/>
     <w:basedOn w:val="Normal"/>
-    <w:link w:val="TextodegloboCar"/>
+    <w:link w:val="BalloonTextChar"/>
     <w:uiPriority w:val="99"/>
     <w:semiHidden/>
     <w:unhideWhenUsed/>
@@ -2201,10 +2252,10 @@
       <w:szCs w:val="16"/>
     </w:rPr>
   </w:style>
-  <w:style w:type="character" w:customStyle="1" w:styleId="TextodegloboCar">
-    <w:name w:val="Texto de globo Car"/>
-    <w:basedOn w:val="Fuentedeprrafopredeter"/>
-    <w:link w:val="Textodeglobo"/>
+  <w:style w:type="character" w:customStyle="1" w:styleId="BalloonTextChar">
+    <w:name w:val="Balloon Text Char"/>
+    <w:basedOn w:val="DefaultParagraphFont"/>
+    <w:link w:val="BalloonText"/>
     <w:uiPriority w:val="99"/>
     <w:semiHidden/>
     <w:rsid w:val="002C24EE"/>
@@ -2214,10 +2265,10 @@
       <w:szCs w:val="16"/>
     </w:rPr>
   </w:style>
-  <w:style w:type="paragraph" w:styleId="Textonotaalfinal">
+  <w:style w:type="paragraph" w:styleId="EndnoteText">
     <w:name w:val="endnote text"/>
     <w:basedOn w:val="Normal"/>
-    <w:link w:val="TextonotaalfinalCar"/>
+    <w:link w:val="EndnoteTextChar"/>
     <w:uiPriority w:val="99"/>
     <w:semiHidden/>
     <w:unhideWhenUsed/>
@@ -2230,10 +2281,10 @@
       <w:szCs w:val="20"/>
     </w:rPr>
   </w:style>
-  <w:style w:type="character" w:customStyle="1" w:styleId="TextonotaalfinalCar">
-    <w:name w:val="Texto nota al final Car"/>
-    <w:basedOn w:val="Fuentedeprrafopredeter"/>
-    <w:link w:val="Textonotaalfinal"/>
+  <w:style w:type="character" w:customStyle="1" w:styleId="EndnoteTextChar">
+    <w:name w:val="Endnote Text Char"/>
+    <w:basedOn w:val="DefaultParagraphFont"/>
+    <w:link w:val="EndnoteText"/>
     <w:uiPriority w:val="99"/>
     <w:semiHidden/>
     <w:rsid w:val="006B47FA"/>
@@ -2242,9 +2293,9 @@
       <w:szCs w:val="20"/>
     </w:rPr>
   </w:style>
-  <w:style w:type="character" w:styleId="Refdenotaalfinal">
+  <w:style w:type="character" w:styleId="EndnoteReference">
     <w:name w:val="endnote reference"/>
-    <w:basedOn w:val="Fuentedeprrafopredeter"/>
+    <w:basedOn w:val="DefaultParagraphFont"/>
     <w:uiPriority w:val="99"/>
     <w:semiHidden/>
     <w:unhideWhenUsed/>
@@ -2253,10 +2304,10 @@
       <w:vertAlign w:val="superscript"/>
     </w:rPr>
   </w:style>
-  <w:style w:type="paragraph" w:styleId="Textonotapie">
+  <w:style w:type="paragraph" w:styleId="FootnoteText">
     <w:name w:val="footnote text"/>
     <w:basedOn w:val="Normal"/>
-    <w:link w:val="TextonotapieCar"/>
+    <w:link w:val="FootnoteTextChar"/>
     <w:uiPriority w:val="99"/>
     <w:semiHidden/>
     <w:unhideWhenUsed/>
@@ -2269,16 +2320,28 @@
       <w:szCs w:val="20"/>
     </w:rPr>
   </w:style>
-  <w:style w:type="character" w:customStyle="1" w:styleId="TextonotapieCar">
-    <w:name w:val="Texto nota pie Car"/>
-    <w:basedOn w:val="Fuentedeprrafopredeter"/>
-    <w:link w:val="Textonotapie"/>
+  <w:style w:type="character" w:customStyle="1" w:styleId="FootnoteTextChar">
+    <w:name w:val="Footnote Text Char"/>
+    <w:basedOn w:val="DefaultParagraphFont"/>
+    <w:link w:val="FootnoteText"/>
     <w:uiPriority w:val="99"/>
     <w:semiHidden/>
     <w:rsid w:val="006B47FA"/>
     <w:rPr>
       <w:sz w:val="20"/>
       <w:szCs w:val="20"/>
+    </w:rPr>
+  </w:style>
+  <w:style w:type="character" w:styleId="UnresolvedMention">
+    <w:name w:val="Unresolved Mention"/>
+    <w:basedOn w:val="DefaultParagraphFont"/>
+    <w:uiPriority w:val="99"/>
+    <w:semiHidden/>
+    <w:unhideWhenUsed/>
+    <w:rsid w:val="00E04786"/>
+    <w:rPr>
+      <w:color w:val="605E5C"/>
+      <w:shd w:val="clear" w:color="auto" w:fill="E1DFDD"/>
     </w:rPr>
   </w:style>
 </w:styles>

</xml_diff>